<commit_message>
Added a camera switch when tab key down
</commit_message>
<xml_diff>
--- a/Cosmic Cargo.docx
+++ b/Cosmic Cargo.docx
@@ -234,6 +234,10 @@
     <w:p>
       <w:pPr>
         <w:pStyle w:val="ListParagraph"/>
+        <w:numPr>
+          <w:ilvl w:val="0"/>
+          <w:numId w:val="1"/>
+        </w:numPr>
         <w:rPr>
           <w:sz w:val="32"/>
           <w:szCs w:val="32"/>
@@ -241,6 +245,23 @@
       </w:pPr>
       <w:r>
         <w:rPr>
+          <w:sz w:val="32"/>
+          <w:szCs w:val="32"/>
+        </w:rPr>
+        <w:t>Player can use tab to switch between ship cam and station cctv</w:t>
+      </w:r>
+    </w:p>
+    <w:p>
+      <w:pPr>
+        <w:pStyle w:val="ListParagraph"/>
+        <w:rPr>
+          <w:sz w:val="32"/>
+          <w:szCs w:val="32"/>
+        </w:rPr>
+      </w:pPr>
+      <w:r>
+        <w:rPr>
+          <w:noProof/>
           <w:sz w:val="32"/>
           <w:szCs w:val="32"/>
         </w:rPr>

</xml_diff>

<commit_message>
Added exhausts firing when boosting
</commit_message>
<xml_diff>
--- a/Cosmic Cargo.docx
+++ b/Cosmic Cargo.docx
@@ -188,7 +188,21 @@
           <w:sz w:val="32"/>
           <w:szCs w:val="32"/>
         </w:rPr>
-        <w:t>There are 2 types of enemies: one will attack you and one will try to surround space station</w:t>
+        <w:t>There are 2 types of e</w:t>
+      </w:r>
+      <w:r>
+        <w:rPr>
+          <w:sz w:val="32"/>
+          <w:szCs w:val="32"/>
+        </w:rPr>
+        <w:t>nemies</w:t>
+      </w:r>
+      <w:r>
+        <w:rPr>
+          <w:sz w:val="32"/>
+          <w:szCs w:val="32"/>
+        </w:rPr>
+        <w:t>: one will attack you and one will try to surround space station</w:t>
       </w:r>
     </w:p>
     <w:p>
@@ -201,14 +215,16 @@
         <w:rPr>
           <w:sz w:val="32"/>
           <w:szCs w:val="32"/>
+          <w:highlight w:val="green"/>
         </w:rPr>
       </w:pPr>
       <w:r>
         <w:rPr>
           <w:sz w:val="32"/>
           <w:szCs w:val="32"/>
-        </w:rPr>
-        <w:t>If space station is infiltrated by x number of ships, you lose</w:t>
+          <w:highlight w:val="green"/>
+        </w:rPr>
+        <w:t>Player can move (WASD), shoot (mouse) and dash (space, will boost speed for X time, needs cooldown)</w:t>
       </w:r>
     </w:p>
     <w:p>
@@ -228,7 +244,7 @@
           <w:sz w:val="32"/>
           <w:szCs w:val="32"/>
         </w:rPr>
-        <w:t>Player can move (WASD), shoot (mouse) and dash (space, will boost speed for X time, needs cooldown)</w:t>
+        <w:t>Player wins if they fully repair the spaceship, and lose if there are more than a certain number of enemies within the station camera view (“surrounded” – could have audio clip)</w:t>
       </w:r>
     </w:p>
     <w:p>
@@ -241,15 +257,27 @@
         <w:rPr>
           <w:sz w:val="32"/>
           <w:szCs w:val="32"/>
+          <w:highlight w:val="green"/>
         </w:rPr>
       </w:pPr>
       <w:r>
         <w:rPr>
           <w:sz w:val="32"/>
           <w:szCs w:val="32"/>
-        </w:rPr>
-        <w:t>Player can use tab to switch between ship cam and station cctv</w:t>
+          <w:highlight w:val="green"/>
+        </w:rPr>
+        <w:t xml:space="preserve">Player can use tab to switch between ship cam and station </w:t>
       </w:r>
+      <w:proofErr w:type="spellStart"/>
+      <w:r>
+        <w:rPr>
+          <w:sz w:val="32"/>
+          <w:szCs w:val="32"/>
+          <w:highlight w:val="green"/>
+        </w:rPr>
+        <w:t>cctv</w:t>
+      </w:r>
+      <w:proofErr w:type="spellEnd"/>
     </w:p>
     <w:p>
       <w:pPr>
@@ -302,6 +330,70 @@
         </w:drawing>
       </w:r>
     </w:p>
+    <w:p>
+      <w:pPr>
+        <w:pStyle w:val="ListParagraph"/>
+        <w:rPr>
+          <w:sz w:val="32"/>
+          <w:szCs w:val="32"/>
+        </w:rPr>
+      </w:pPr>
+    </w:p>
+    <w:p>
+      <w:pPr>
+        <w:pStyle w:val="ListParagraph"/>
+        <w:rPr>
+          <w:sz w:val="32"/>
+          <w:szCs w:val="32"/>
+        </w:rPr>
+      </w:pPr>
+    </w:p>
+    <w:p>
+      <w:pPr>
+        <w:pStyle w:val="ListParagraph"/>
+        <w:rPr>
+          <w:sz w:val="32"/>
+          <w:szCs w:val="32"/>
+        </w:rPr>
+      </w:pPr>
+    </w:p>
+    <w:p>
+      <w:pPr>
+        <w:rPr>
+          <w:sz w:val="32"/>
+          <w:szCs w:val="32"/>
+        </w:rPr>
+      </w:pPr>
+      <w:r>
+        <w:rPr>
+          <w:sz w:val="32"/>
+          <w:szCs w:val="32"/>
+        </w:rPr>
+        <w:lastRenderedPageBreak/>
+        <w:tab/>
+        <w:t>Stretch Goals:</w:t>
+      </w:r>
+    </w:p>
+    <w:p>
+      <w:pPr>
+        <w:pStyle w:val="ListParagraph"/>
+        <w:numPr>
+          <w:ilvl w:val="0"/>
+          <w:numId w:val="3"/>
+        </w:numPr>
+        <w:rPr>
+          <w:sz w:val="32"/>
+          <w:szCs w:val="32"/>
+        </w:rPr>
+      </w:pPr>
+      <w:r>
+        <w:rPr>
+          <w:sz w:val="32"/>
+          <w:szCs w:val="32"/>
+        </w:rPr>
+        <w:t>Outro scene where enemies explode station if lost, or second ship explodes an enemy base if won</w:t>
+      </w:r>
+    </w:p>
     <w:sectPr>
       <w:pgSz w:w="11906" w:h="16838"/>
       <w:pgMar w:top="1440" w:right="1440" w:bottom="1440" w:left="1440" w:header="708" w:footer="708" w:gutter="0"/>
@@ -315,6 +407,119 @@
 <file path=word/numbering.xml><?xml version="1.0" encoding="utf-8"?>
 <w:numbering xmlns:wpc="http://schemas.microsoft.com/office/word/2010/wordprocessingCanvas" xmlns:cx="http://schemas.microsoft.com/office/drawing/2014/chartex" xmlns:cx1="http://schemas.microsoft.com/office/drawing/2015/9/8/chartex" xmlns:cx2="http://schemas.microsoft.com/office/drawing/2015/10/21/chartex" xmlns:cx3="http://schemas.microsoft.com/office/drawing/2016/5/9/chartex" xmlns:cx4="http://schemas.microsoft.com/office/drawing/2016/5/10/chartex" xmlns:cx5="http://schemas.microsoft.com/office/drawing/2016/5/11/chartex" xmlns:cx6="http://schemas.microsoft.com/office/drawing/2016/5/12/chartex" xmlns:cx7="http://schemas.microsoft.com/office/drawing/2016/5/13/chartex" xmlns:cx8="http://schemas.microsoft.com/office/drawing/2016/5/14/chartex" xmlns:mc="http://schemas.openxmlformats.org/markup-compatibility/2006" xmlns:aink="http://schemas.microsoft.com/office/drawing/2016/ink" xmlns:am3d="http://schemas.microsoft.com/office/drawing/2017/model3d" xmlns:o="urn:schemas-microsoft-com:office:office" xmlns:oel="http://schemas.microsoft.com/office/2019/extlst" xmlns:r="http://schemas.openxmlformats.org/officeDocument/2006/relationships" xmlns:m="http://schemas.openxmlformats.org/officeDocument/2006/math" xmlns:v="urn:schemas-microsoft-com:vml" xmlns:wp14="http://schemas.microsoft.com/office/word/2010/wordprocessingDrawing" xmlns:wp="http://schemas.openxmlformats.org/drawingml/2006/wordprocessingDrawing" xmlns:w10="urn:schemas-microsoft-com:office:word" xmlns:w="http://schemas.openxmlformats.org/wordprocessingml/2006/main" xmlns:w14="http://schemas.microsoft.com/office/word/2010/wordml" xmlns:w15="http://schemas.microsoft.com/office/word/2012/wordml" xmlns:w16cex="http://schemas.microsoft.com/office/word/2018/wordml/cex" xmlns:w16cid="http://schemas.microsoft.com/office/word/2016/wordml/cid" xmlns:w16="http://schemas.microsoft.com/office/word/2018/wordml" xmlns:w16du="http://schemas.microsoft.com/office/word/2023/wordml/word16du" xmlns:w16sdtdh="http://schemas.microsoft.com/office/word/2020/wordml/sdtdatahash" xmlns:w16sdtfl="http://schemas.microsoft.com/office/word/2024/wordml/sdtformatlock" xmlns:w16se="http://schemas.microsoft.com/office/word/2015/wordml/symex" xmlns:wpg="http://schemas.microsoft.com/office/word/2010/wordprocessingGroup" xmlns:wpi="http://schemas.microsoft.com/office/word/2010/wordprocessingInk" xmlns:wne="http://schemas.microsoft.com/office/word/2006/wordml" xmlns:wps="http://schemas.microsoft.com/office/word/2010/wordprocessingShape" mc:Ignorable="w14 w15 w16se w16cid w16 w16cex w16sdtdh w16sdtfl w16du wp14">
   <w:abstractNum w:abstractNumId="0" w15:restartNumberingAfterBreak="0">
+    <w:nsid w:val="06691F5F"/>
+    <w:multiLevelType w:val="hybridMultilevel"/>
+    <w:tmpl w:val="83C2153A"/>
+    <w:lvl w:ilvl="0" w:tplc="08090001">
+      <w:start w:val="1"/>
+      <w:numFmt w:val="bullet"/>
+      <w:lvlText w:val=""/>
+      <w:lvlJc w:val="left"/>
+      <w:pPr>
+        <w:ind w:left="1440" w:hanging="360"/>
+      </w:pPr>
+      <w:rPr>
+        <w:rFonts w:ascii="Symbol" w:hAnsi="Symbol" w:hint="default"/>
+      </w:rPr>
+    </w:lvl>
+    <w:lvl w:ilvl="1" w:tplc="08090003" w:tentative="1">
+      <w:start w:val="1"/>
+      <w:numFmt w:val="bullet"/>
+      <w:lvlText w:val="o"/>
+      <w:lvlJc w:val="left"/>
+      <w:pPr>
+        <w:ind w:left="2160" w:hanging="360"/>
+      </w:pPr>
+      <w:rPr>
+        <w:rFonts w:ascii="Courier New" w:hAnsi="Courier New" w:cs="Courier New" w:hint="default"/>
+      </w:rPr>
+    </w:lvl>
+    <w:lvl w:ilvl="2" w:tplc="08090005" w:tentative="1">
+      <w:start w:val="1"/>
+      <w:numFmt w:val="bullet"/>
+      <w:lvlText w:val=""/>
+      <w:lvlJc w:val="left"/>
+      <w:pPr>
+        <w:ind w:left="2880" w:hanging="360"/>
+      </w:pPr>
+      <w:rPr>
+        <w:rFonts w:ascii="Wingdings" w:hAnsi="Wingdings" w:hint="default"/>
+      </w:rPr>
+    </w:lvl>
+    <w:lvl w:ilvl="3" w:tplc="08090001" w:tentative="1">
+      <w:start w:val="1"/>
+      <w:numFmt w:val="bullet"/>
+      <w:lvlText w:val=""/>
+      <w:lvlJc w:val="left"/>
+      <w:pPr>
+        <w:ind w:left="3600" w:hanging="360"/>
+      </w:pPr>
+      <w:rPr>
+        <w:rFonts w:ascii="Symbol" w:hAnsi="Symbol" w:hint="default"/>
+      </w:rPr>
+    </w:lvl>
+    <w:lvl w:ilvl="4" w:tplc="08090003" w:tentative="1">
+      <w:start w:val="1"/>
+      <w:numFmt w:val="bullet"/>
+      <w:lvlText w:val="o"/>
+      <w:lvlJc w:val="left"/>
+      <w:pPr>
+        <w:ind w:left="4320" w:hanging="360"/>
+      </w:pPr>
+      <w:rPr>
+        <w:rFonts w:ascii="Courier New" w:hAnsi="Courier New" w:cs="Courier New" w:hint="default"/>
+      </w:rPr>
+    </w:lvl>
+    <w:lvl w:ilvl="5" w:tplc="08090005" w:tentative="1">
+      <w:start w:val="1"/>
+      <w:numFmt w:val="bullet"/>
+      <w:lvlText w:val=""/>
+      <w:lvlJc w:val="left"/>
+      <w:pPr>
+        <w:ind w:left="5040" w:hanging="360"/>
+      </w:pPr>
+      <w:rPr>
+        <w:rFonts w:ascii="Wingdings" w:hAnsi="Wingdings" w:hint="default"/>
+      </w:rPr>
+    </w:lvl>
+    <w:lvl w:ilvl="6" w:tplc="08090001" w:tentative="1">
+      <w:start w:val="1"/>
+      <w:numFmt w:val="bullet"/>
+      <w:lvlText w:val=""/>
+      <w:lvlJc w:val="left"/>
+      <w:pPr>
+        <w:ind w:left="5760" w:hanging="360"/>
+      </w:pPr>
+      <w:rPr>
+        <w:rFonts w:ascii="Symbol" w:hAnsi="Symbol" w:hint="default"/>
+      </w:rPr>
+    </w:lvl>
+    <w:lvl w:ilvl="7" w:tplc="08090003" w:tentative="1">
+      <w:start w:val="1"/>
+      <w:numFmt w:val="bullet"/>
+      <w:lvlText w:val="o"/>
+      <w:lvlJc w:val="left"/>
+      <w:pPr>
+        <w:ind w:left="6480" w:hanging="360"/>
+      </w:pPr>
+      <w:rPr>
+        <w:rFonts w:ascii="Courier New" w:hAnsi="Courier New" w:cs="Courier New" w:hint="default"/>
+      </w:rPr>
+    </w:lvl>
+    <w:lvl w:ilvl="8" w:tplc="08090005" w:tentative="1">
+      <w:start w:val="1"/>
+      <w:numFmt w:val="bullet"/>
+      <w:lvlText w:val=""/>
+      <w:lvlJc w:val="left"/>
+      <w:pPr>
+        <w:ind w:left="7200" w:hanging="360"/>
+      </w:pPr>
+      <w:rPr>
+        <w:rFonts w:ascii="Wingdings" w:hAnsi="Wingdings" w:hint="default"/>
+      </w:rPr>
+    </w:lvl>
+  </w:abstractNum>
+  <w:abstractNum w:abstractNumId="1" w15:restartNumberingAfterBreak="0">
     <w:nsid w:val="4E1F4EA9"/>
     <w:multiLevelType w:val="hybridMultilevel"/>
     <w:tmpl w:val="E99811F0"/>
@@ -324,6 +529,119 @@
       <w:lvlText w:val=""/>
       <w:lvlJc w:val="left"/>
       <w:pPr>
+        <w:ind w:left="1211" w:hanging="360"/>
+      </w:pPr>
+      <w:rPr>
+        <w:rFonts w:ascii="Symbol" w:hAnsi="Symbol" w:hint="default"/>
+      </w:rPr>
+    </w:lvl>
+    <w:lvl w:ilvl="1" w:tplc="08090003" w:tentative="1">
+      <w:start w:val="1"/>
+      <w:numFmt w:val="bullet"/>
+      <w:lvlText w:val="o"/>
+      <w:lvlJc w:val="left"/>
+      <w:pPr>
+        <w:ind w:left="1440" w:hanging="360"/>
+      </w:pPr>
+      <w:rPr>
+        <w:rFonts w:ascii="Courier New" w:hAnsi="Courier New" w:cs="Courier New" w:hint="default"/>
+      </w:rPr>
+    </w:lvl>
+    <w:lvl w:ilvl="2" w:tplc="08090005" w:tentative="1">
+      <w:start w:val="1"/>
+      <w:numFmt w:val="bullet"/>
+      <w:lvlText w:val=""/>
+      <w:lvlJc w:val="left"/>
+      <w:pPr>
+        <w:ind w:left="2160" w:hanging="360"/>
+      </w:pPr>
+      <w:rPr>
+        <w:rFonts w:ascii="Wingdings" w:hAnsi="Wingdings" w:hint="default"/>
+      </w:rPr>
+    </w:lvl>
+    <w:lvl w:ilvl="3" w:tplc="08090001" w:tentative="1">
+      <w:start w:val="1"/>
+      <w:numFmt w:val="bullet"/>
+      <w:lvlText w:val=""/>
+      <w:lvlJc w:val="left"/>
+      <w:pPr>
+        <w:ind w:left="2880" w:hanging="360"/>
+      </w:pPr>
+      <w:rPr>
+        <w:rFonts w:ascii="Symbol" w:hAnsi="Symbol" w:hint="default"/>
+      </w:rPr>
+    </w:lvl>
+    <w:lvl w:ilvl="4" w:tplc="08090003" w:tentative="1">
+      <w:start w:val="1"/>
+      <w:numFmt w:val="bullet"/>
+      <w:lvlText w:val="o"/>
+      <w:lvlJc w:val="left"/>
+      <w:pPr>
+        <w:ind w:left="3600" w:hanging="360"/>
+      </w:pPr>
+      <w:rPr>
+        <w:rFonts w:ascii="Courier New" w:hAnsi="Courier New" w:cs="Courier New" w:hint="default"/>
+      </w:rPr>
+    </w:lvl>
+    <w:lvl w:ilvl="5" w:tplc="08090005" w:tentative="1">
+      <w:start w:val="1"/>
+      <w:numFmt w:val="bullet"/>
+      <w:lvlText w:val=""/>
+      <w:lvlJc w:val="left"/>
+      <w:pPr>
+        <w:ind w:left="4320" w:hanging="360"/>
+      </w:pPr>
+      <w:rPr>
+        <w:rFonts w:ascii="Wingdings" w:hAnsi="Wingdings" w:hint="default"/>
+      </w:rPr>
+    </w:lvl>
+    <w:lvl w:ilvl="6" w:tplc="08090001" w:tentative="1">
+      <w:start w:val="1"/>
+      <w:numFmt w:val="bullet"/>
+      <w:lvlText w:val=""/>
+      <w:lvlJc w:val="left"/>
+      <w:pPr>
+        <w:ind w:left="5040" w:hanging="360"/>
+      </w:pPr>
+      <w:rPr>
+        <w:rFonts w:ascii="Symbol" w:hAnsi="Symbol" w:hint="default"/>
+      </w:rPr>
+    </w:lvl>
+    <w:lvl w:ilvl="7" w:tplc="08090003" w:tentative="1">
+      <w:start w:val="1"/>
+      <w:numFmt w:val="bullet"/>
+      <w:lvlText w:val="o"/>
+      <w:lvlJc w:val="left"/>
+      <w:pPr>
+        <w:ind w:left="5760" w:hanging="360"/>
+      </w:pPr>
+      <w:rPr>
+        <w:rFonts w:ascii="Courier New" w:hAnsi="Courier New" w:cs="Courier New" w:hint="default"/>
+      </w:rPr>
+    </w:lvl>
+    <w:lvl w:ilvl="8" w:tplc="08090005" w:tentative="1">
+      <w:start w:val="1"/>
+      <w:numFmt w:val="bullet"/>
+      <w:lvlText w:val=""/>
+      <w:lvlJc w:val="left"/>
+      <w:pPr>
+        <w:ind w:left="6480" w:hanging="360"/>
+      </w:pPr>
+      <w:rPr>
+        <w:rFonts w:ascii="Wingdings" w:hAnsi="Wingdings" w:hint="default"/>
+      </w:rPr>
+    </w:lvl>
+  </w:abstractNum>
+  <w:abstractNum w:abstractNumId="2" w15:restartNumberingAfterBreak="0">
+    <w:nsid w:val="7F856ABD"/>
+    <w:multiLevelType w:val="hybridMultilevel"/>
+    <w:tmpl w:val="234200A2"/>
+    <w:lvl w:ilvl="0" w:tplc="08090001">
+      <w:start w:val="1"/>
+      <w:numFmt w:val="bullet"/>
+      <w:lvlText w:val=""/>
+      <w:lvlJc w:val="left"/>
+      <w:pPr>
         <w:ind w:left="720" w:hanging="360"/>
       </w:pPr>
       <w:rPr>
@@ -428,7 +746,13 @@
     </w:lvl>
   </w:abstractNum>
   <w:num w:numId="1" w16cid:durableId="972717386">
+    <w:abstractNumId w:val="1"/>
+  </w:num>
+  <w:num w:numId="2" w16cid:durableId="1387487608">
     <w:abstractNumId w:val="0"/>
+  </w:num>
+  <w:num w:numId="3" w16cid:durableId="271670504">
+    <w:abstractNumId w:val="2"/>
   </w:num>
 </w:numbering>
 </file>

</xml_diff>

<commit_message>
Added spawning of parts
</commit_message>
<xml_diff>
--- a/Cosmic Cargo.docx
+++ b/Cosmic Cargo.docx
@@ -290,8 +290,18 @@
           <w:szCs w:val="32"/>
           <w:highlight w:val="green"/>
         </w:rPr>
-        <w:t>Player can use tab to switch between ship cam and station cctv</w:t>
+        <w:t xml:space="preserve">Player can use tab to switch between ship cam and station </w:t>
       </w:r>
+      <w:proofErr w:type="spellStart"/>
+      <w:r>
+        <w:rPr>
+          <w:sz w:val="32"/>
+          <w:szCs w:val="32"/>
+          <w:highlight w:val="green"/>
+        </w:rPr>
+        <w:t>cctv</w:t>
+      </w:r>
+      <w:proofErr w:type="spellEnd"/>
     </w:p>
     <w:p>
       <w:pPr>
@@ -306,6 +316,7 @@
           <w:noProof/>
           <w:sz w:val="32"/>
           <w:szCs w:val="32"/>
+          <w:highlight w:val="green"/>
         </w:rPr>
         <w:drawing>
           <wp:inline distT="0" distB="0" distL="0" distR="0" wp14:anchorId="440DF5EA" wp14:editId="5329EBAB">

</xml_diff>